<commit_message>
added info to contact, put right column in home in well, and removed personal info
</commit_message>
<xml_diff>
--- a/static/resume.docx
+++ b/static/resume.docx
@@ -39,72 +39,8 @@
         </w:rPr>
         <w:t>chutkan.1@osu.edu</w:t>
       </w:r>
-    </w:p>
-    <w:p>
-      <w:pPr>
-        <w:jc w:val="center"/>
-        <w:rPr>
-          <w:rFonts w:ascii="Times New Roman" w:hAnsi="Times New Roman" w:cs="Times New Roman"/>
-          <w:sz w:val="22"/>
-          <w:szCs w:val="22"/>
-        </w:rPr>
-      </w:pPr>
-      <w:r>
-        <w:rPr>
-          <w:rFonts w:ascii="Times New Roman" w:hAnsi="Times New Roman" w:cs="Times New Roman"/>
-          <w:sz w:val="22"/>
-          <w:szCs w:val="22"/>
-        </w:rPr>
-        <w:t>112 West Woodruff Avenue</w:t>
-      </w:r>
-      <w:r>
-        <w:rPr>
-          <w:rFonts w:ascii="Times New Roman" w:hAnsi="Times New Roman" w:cs="Times New Roman"/>
-          <w:sz w:val="22"/>
-          <w:szCs w:val="22"/>
-        </w:rPr>
-        <w:t xml:space="preserve"> </w:t>
-      </w:r>
-      <w:r>
-        <w:rPr>
-          <w:rFonts w:ascii="Times New Roman" w:hAnsi="Times New Roman" w:cs="Times New Roman"/>
-          <w:sz w:val="22"/>
-          <w:szCs w:val="22"/>
-        </w:rPr>
-        <w:t>–</w:t>
-      </w:r>
-      <w:r>
-        <w:rPr>
-          <w:rFonts w:ascii="Times New Roman" w:hAnsi="Times New Roman" w:cs="Times New Roman"/>
-          <w:sz w:val="22"/>
-          <w:szCs w:val="22"/>
-        </w:rPr>
-        <w:t xml:space="preserve"> Columbus</w:t>
-      </w:r>
-      <w:r>
-        <w:rPr>
-          <w:rFonts w:ascii="Times New Roman" w:hAnsi="Times New Roman" w:cs="Times New Roman"/>
-          <w:sz w:val="22"/>
-          <w:szCs w:val="22"/>
-        </w:rPr>
-        <w:t>,</w:t>
-      </w:r>
-      <w:r>
-        <w:rPr>
-          <w:rFonts w:ascii="Times New Roman" w:hAnsi="Times New Roman" w:cs="Times New Roman"/>
-          <w:sz w:val="22"/>
-          <w:szCs w:val="22"/>
-        </w:rPr>
-        <w:t xml:space="preserve"> OH - 43210</w:t>
-      </w:r>
-      <w:r>
-        <w:rPr>
-          <w:rFonts w:ascii="Times New Roman" w:hAnsi="Times New Roman" w:cs="Times New Roman"/>
-          <w:sz w:val="22"/>
-          <w:szCs w:val="22"/>
-        </w:rPr>
-        <w:t xml:space="preserve"> </w:t>
-      </w:r>
+      <w:bookmarkStart w:id="0" w:name="_GoBack"/>
+      <w:bookmarkEnd w:id="0"/>
     </w:p>
     <w:p>
       <w:pPr>
@@ -1452,8 +1388,6 @@
         </w:rPr>
         <w:t xml:space="preserve"> Markdown, and GitHub Pages</w:t>
       </w:r>
-      <w:bookmarkStart w:id="0" w:name="_GoBack"/>
-      <w:bookmarkEnd w:id="0"/>
     </w:p>
     <w:sectPr>
       <w:type w:val="continuous"/>

</xml_diff>

<commit_message>
move contact page button to middle, review the trailer (lol), make contact page pretty
</commit_message>
<xml_diff>
--- a/static/resume.docx
+++ b/static/resume.docx
@@ -8,7 +8,7 @@
         <w:rPr>
           <w:rFonts w:ascii="Times New Roman" w:hAnsi="Times New Roman" w:cs="Times New Roman"/>
           <w:b/>
-          <w:sz w:val="28"/>
+          <w:sz w:val="32"/>
           <w:szCs w:val="28"/>
         </w:rPr>
       </w:pPr>
@@ -16,7 +16,7 @@
         <w:rPr>
           <w:rFonts w:ascii="Times New Roman" w:hAnsi="Times New Roman" w:cs="Times New Roman"/>
           <w:b/>
-          <w:sz w:val="28"/>
+          <w:sz w:val="32"/>
           <w:szCs w:val="28"/>
         </w:rPr>
         <w:t>Alexander Chutkan</w:t>
@@ -27,6 +27,48 @@
         <w:jc w:val="center"/>
         <w:rPr>
           <w:rFonts w:ascii="Times New Roman" w:hAnsi="Times New Roman" w:cs="Times New Roman"/>
+          <w:sz w:val="24"/>
+          <w:szCs w:val="28"/>
+        </w:rPr>
+      </w:pPr>
+      <w:r>
+        <w:rPr>
+          <w:rFonts w:ascii="Times New Roman" w:hAnsi="Times New Roman" w:cs="Times New Roman"/>
+          <w:sz w:val="24"/>
+          <w:szCs w:val="28"/>
+        </w:rPr>
+        <w:t>112 W. Woodruff Ave. –</w:t>
+      </w:r>
+      <w:r>
+        <w:rPr>
+          <w:rFonts w:ascii="Times New Roman" w:hAnsi="Times New Roman" w:cs="Times New Roman"/>
+          <w:sz w:val="24"/>
+          <w:szCs w:val="28"/>
+        </w:rPr>
+        <w:t xml:space="preserve"> Columbus, OH </w:t>
+      </w:r>
+      <w:r>
+        <w:rPr>
+          <w:rFonts w:ascii="Times New Roman" w:hAnsi="Times New Roman" w:cs="Times New Roman"/>
+          <w:sz w:val="24"/>
+          <w:szCs w:val="28"/>
+        </w:rPr>
+        <w:t xml:space="preserve">– </w:t>
+      </w:r>
+      <w:r>
+        <w:rPr>
+          <w:rFonts w:ascii="Times New Roman" w:hAnsi="Times New Roman" w:cs="Times New Roman"/>
+          <w:sz w:val="24"/>
+          <w:szCs w:val="28"/>
+        </w:rPr>
+        <w:t xml:space="preserve">43210 </w:t>
+      </w:r>
+    </w:p>
+    <w:p>
+      <w:pPr>
+        <w:jc w:val="center"/>
+        <w:rPr>
+          <w:rFonts w:ascii="Times New Roman" w:hAnsi="Times New Roman" w:cs="Times New Roman"/>
           <w:sz w:val="22"/>
           <w:szCs w:val="22"/>
         </w:rPr>
@@ -39,8 +81,6 @@
         </w:rPr>
         <w:t>chutkan.1@osu.edu</w:t>
       </w:r>
-      <w:bookmarkStart w:id="0" w:name="_GoBack"/>
-      <w:bookmarkEnd w:id="0"/>
     </w:p>
     <w:p>
       <w:pPr>
@@ -138,6 +178,8 @@
           </w:cols>
         </w:sectPr>
       </w:pPr>
+      <w:bookmarkStart w:id="0" w:name="_GoBack"/>
+      <w:bookmarkEnd w:id="0"/>
     </w:p>
     <w:p>
       <w:pPr>
@@ -1261,7 +1303,28 @@
           <w:sz w:val="22"/>
           <w:szCs w:val="22"/>
         </w:rPr>
-        <w:t>Radical Pi and OSU Mountaineers</w:t>
+        <w:t>Radical Pi (August 2015 – Present)</w:t>
+      </w:r>
+    </w:p>
+    <w:p>
+      <w:pPr>
+        <w:numPr>
+          <w:ilvl w:val="0"/>
+          <w:numId w:val="41"/>
+        </w:numPr>
+        <w:rPr>
+          <w:rFonts w:ascii="Times New Roman" w:hAnsi="Times New Roman" w:cs="Times New Roman"/>
+          <w:sz w:val="22"/>
+          <w:szCs w:val="22"/>
+        </w:rPr>
+      </w:pPr>
+      <w:r>
+        <w:rPr>
+          <w:rFonts w:ascii="Times New Roman" w:hAnsi="Times New Roman" w:cs="Times New Roman"/>
+          <w:sz w:val="22"/>
+          <w:szCs w:val="22"/>
+        </w:rPr>
+        <w:t>OSU Mountaineers</w:t>
       </w:r>
       <w:r>
         <w:rPr>
@@ -1293,7 +1356,7 @@
           <w:sz w:val="22"/>
           <w:szCs w:val="22"/>
         </w:rPr>
-        <w:t>19</w:t>
+        <w:t>15</w:t>
       </w:r>
       <w:r>
         <w:rPr>
@@ -1310,6 +1373,27 @@
           <w:szCs w:val="22"/>
         </w:rPr>
         <w:t xml:space="preserve"> Present)</w:t>
+      </w:r>
+    </w:p>
+    <w:p>
+      <w:pPr>
+        <w:numPr>
+          <w:ilvl w:val="0"/>
+          <w:numId w:val="41"/>
+        </w:numPr>
+        <w:rPr>
+          <w:rFonts w:ascii="Times New Roman" w:hAnsi="Times New Roman" w:cs="Times New Roman"/>
+          <w:sz w:val="22"/>
+          <w:szCs w:val="22"/>
+        </w:rPr>
+      </w:pPr>
+      <w:r>
+        <w:rPr>
+          <w:rFonts w:ascii="Times New Roman" w:hAnsi="Times New Roman" w:cs="Times New Roman"/>
+          <w:sz w:val="22"/>
+          <w:szCs w:val="22"/>
+        </w:rPr>
+        <w:t>Open Source Club (October 2015 – Present)</w:t>
       </w:r>
     </w:p>
     <w:p>

</xml_diff>